<commit_message>
tried a couple different ways to merge across formats and none of them seem to work well, I am going to try to just fully port over all the latex stuff into word and we'll see how it goes.
</commit_message>
<xml_diff>
--- a/2023_04_08_sub_F32/2023_04_08_sub_Biosketch/Compiled/BioSketch_draft_all_courses.docx
+++ b/2023_04_08_sub_F32/2023_04_08_sub_Biosketch/Compiled/BioSketch_draft_all_courses.docx
@@ -6027,23 +6027,6 @@
         </w:rPr>
         <w:t xml:space="preserve"> </w:t>
       </w:r>
-      <w:proofErr w:type="spellStart"/>
-      <w:r>
-        <w:rPr>
-          <w:rFonts w:ascii="Arial" w:hAnsi="Arial" w:cs="Arial"/>
-          <w:w w:val="105"/>
-        </w:rPr>
-        <w:t>the</w:t>
-      </w:r>
-      <w:proofErr w:type="spellEnd"/>
-      <w:r>
-        <w:rPr>
-          <w:rFonts w:ascii="Arial" w:hAnsi="Arial" w:cs="Arial"/>
-          <w:spacing w:val="33"/>
-          <w:w w:val="105"/>
-        </w:rPr>
-        <w:t xml:space="preserve"> </w:t>
-      </w:r>
       <w:r>
         <w:rPr>
           <w:rFonts w:ascii="Arial" w:hAnsi="Arial" w:cs="Arial"/>
@@ -14372,15 +14355,13 @@
         </w:rPr>
         <w:t xml:space="preserve"> </w:t>
       </w:r>
-      <w:proofErr w:type="spellStart"/>
-      <w:r>
-        <w:rPr>
-          <w:rFonts w:ascii="Arial" w:hAnsi="Arial" w:cs="Arial"/>
-          <w:w w:val="110"/>
-        </w:rPr>
-        <w:t>Phylogentic</w:t>
-      </w:r>
-      <w:proofErr w:type="spellEnd"/>
+      <w:r>
+        <w:rPr>
+          <w:rFonts w:ascii="Arial" w:hAnsi="Arial" w:cs="Arial"/>
+          <w:w w:val="110"/>
+        </w:rPr>
+        <w:t>Phylogenetic</w:t>
+      </w:r>
       <w:r>
         <w:rPr>
           <w:rFonts w:ascii="Arial" w:hAnsi="Arial" w:cs="Arial"/>
@@ -15068,15 +15049,13 @@
         </w:rPr>
         <w:t xml:space="preserve"> </w:t>
       </w:r>
-      <w:proofErr w:type="spellStart"/>
-      <w:r>
-        <w:rPr>
-          <w:rFonts w:ascii="Arial" w:hAnsi="Arial" w:cs="Arial"/>
-          <w:w w:val="105"/>
-        </w:rPr>
-        <w:t>simmilar</w:t>
-      </w:r>
-      <w:proofErr w:type="spellEnd"/>
+      <w:r>
+        <w:rPr>
+          <w:rFonts w:ascii="Arial" w:hAnsi="Arial" w:cs="Arial"/>
+          <w:w w:val="105"/>
+        </w:rPr>
+        <w:t>similar</w:t>
+      </w:r>
       <w:r>
         <w:rPr>
           <w:rFonts w:ascii="Arial" w:hAnsi="Arial" w:cs="Arial"/>
@@ -15257,15 +15236,13 @@
         </w:rPr>
         <w:t xml:space="preserve">these models showed improvement when provided with phylogenetic data but </w:t>
       </w:r>
-      <w:proofErr w:type="spellStart"/>
-      <w:r>
-        <w:rPr>
-          <w:rFonts w:ascii="Arial" w:hAnsi="Arial" w:cs="Arial"/>
-          <w:w w:val="105"/>
-        </w:rPr>
-        <w:t>out performed</w:t>
-      </w:r>
-      <w:proofErr w:type="spellEnd"/>
+      <w:r>
+        <w:rPr>
+          <w:rFonts w:ascii="Arial" w:hAnsi="Arial" w:cs="Arial"/>
+          <w:w w:val="105"/>
+        </w:rPr>
+        <w:t>outperformed</w:t>
+      </w:r>
       <w:r>
         <w:rPr>
           <w:rFonts w:ascii="Arial" w:hAnsi="Arial" w:cs="Arial"/>
@@ -18282,7 +18259,14 @@
           <w:rFonts w:ascii="Arial" w:hAnsi="Arial" w:cs="Arial"/>
           <w:w w:val="105"/>
         </w:rPr>
-        <w:t>casX</w:t>
+        <w:t>C</w:t>
+      </w:r>
+      <w:r>
+        <w:rPr>
+          <w:rFonts w:ascii="Arial" w:hAnsi="Arial" w:cs="Arial"/>
+          <w:w w:val="105"/>
+        </w:rPr>
+        <w:t>asX</w:t>
       </w:r>
       <w:proofErr w:type="spellEnd"/>
       <w:r>
@@ -21335,15 +21319,13 @@
         </w:rPr>
         <w:t xml:space="preserve">This can be overcome by coupling production of the desired chemical to cell fitness, but in many </w:t>
       </w:r>
-      <w:proofErr w:type="gramStart"/>
-      <w:r>
-        <w:rPr>
-          <w:rFonts w:ascii="Arial" w:hAnsi="Arial" w:cs="Arial"/>
-          <w:w w:val="110"/>
-        </w:rPr>
-        <w:t>cases</w:t>
-      </w:r>
-      <w:proofErr w:type="gramEnd"/>
+      <w:r>
+        <w:rPr>
+          <w:rFonts w:ascii="Arial" w:hAnsi="Arial" w:cs="Arial"/>
+          <w:w w:val="110"/>
+        </w:rPr>
+        <w:t>cases,</w:t>
+      </w:r>
       <w:r>
         <w:rPr>
           <w:rFonts w:ascii="Arial" w:hAnsi="Arial" w:cs="Arial"/>
@@ -21823,15 +21805,13 @@
         </w:rPr>
         <w:t xml:space="preserve"> </w:t>
       </w:r>
-      <w:proofErr w:type="gramStart"/>
-      <w:r>
-        <w:rPr>
-          <w:rFonts w:ascii="Arial" w:hAnsi="Arial" w:cs="Arial"/>
-          <w:w w:val="105"/>
-        </w:rPr>
-        <w:t>However</w:t>
-      </w:r>
-      <w:proofErr w:type="gramEnd"/>
+      <w:r>
+        <w:rPr>
+          <w:rFonts w:ascii="Arial" w:hAnsi="Arial" w:cs="Arial"/>
+          <w:w w:val="105"/>
+        </w:rPr>
+        <w:t>However,</w:t>
+      </w:r>
       <w:r>
         <w:rPr>
           <w:rFonts w:ascii="Arial" w:hAnsi="Arial" w:cs="Arial"/>

</xml_diff>